<commit_message>
Recommit jer nije prikazalo dobrog korisnika
</commit_message>
<xml_diff>
--- a/projektna dokumentacija/Slučajevi korištenja.docx
+++ b/projektna dokumentacija/Slučajevi korištenja.docx
@@ -6,6 +6,9 @@
       <w:r>
         <w:t>Slučajevi korištenja</w:t>
       </w:r>
+      <w:r>
+        <w:t xml:space="preserve"> </w:t>
+      </w:r>
     </w:p>
     <w:p>
       <w:r>
@@ -183,6 +186,11 @@
       </w:pPr>
       <w:r>
         <w:t>Korištenje pomoći(„F1“)</w:t>
+      </w:r>
+    </w:p>
+    <w:p>
+      <w:r>
+        <w:t>POVEZANO</w:t>
       </w:r>
       <w:bookmarkStart w:id="0" w:name="_GoBack"/>
       <w:bookmarkEnd w:id="0"/>

</xml_diff>

<commit_message>
Promjenio USE CASE i počeo slagati finalni dokument
</commit_message>
<xml_diff>
--- a/projektna dokumentacija/Slučajevi korištenja.docx
+++ b/projektna dokumentacija/Slučajevi korištenja.docx
@@ -65,7 +65,7 @@
         </w:numPr>
       </w:pPr>
       <w:r>
-        <w:t>Kreiranje računa</w:t>
+        <w:t>Kreiranje dokumenata</w:t>
       </w:r>
     </w:p>
     <w:p>
@@ -77,7 +77,7 @@
         </w:numPr>
       </w:pPr>
       <w:r>
-        <w:t>Kreiranje izdatnice</w:t>
+        <w:t>Pregled dokumenata</w:t>
       </w:r>
     </w:p>
     <w:p>
@@ -89,7 +89,12 @@
         </w:numPr>
       </w:pPr>
       <w:r>
-        <w:t>Kreiranje primke</w:t>
+        <w:t>Upravlj</w:t>
+      </w:r>
+      <w:bookmarkStart w:id="0" w:name="_GoBack"/>
+      <w:bookmarkEnd w:id="0"/>
+      <w:r>
+        <w:t>anje resursima</w:t>
       </w:r>
     </w:p>
     <w:p>
@@ -101,7 +106,7 @@
         </w:numPr>
       </w:pPr>
       <w:r>
-        <w:t>Kreiranje narudžbenice</w:t>
+        <w:t>Pregled resursa</w:t>
       </w:r>
     </w:p>
     <w:p>
@@ -113,7 +118,7 @@
         </w:numPr>
       </w:pPr>
       <w:r>
-        <w:t>Pretraživanje zaposlenika</w:t>
+        <w:t>Slanje maila</w:t>
       </w:r>
     </w:p>
     <w:p>
@@ -125,7 +130,7 @@
         </w:numPr>
       </w:pPr>
       <w:r>
-        <w:t>Pretraživanje opreme</w:t>
+        <w:t>Kreiranje izvještaja</w:t>
       </w:r>
     </w:p>
     <w:p>
@@ -137,7 +142,7 @@
         </w:numPr>
       </w:pPr>
       <w:r>
-        <w:t>Pretraživanje artikala</w:t>
+        <w:t>Obavijest o manjku zaliha</w:t>
       </w:r>
     </w:p>
     <w:p>
@@ -149,42 +154,6 @@
         </w:numPr>
       </w:pPr>
       <w:r>
-        <w:t>Slanje maila</w:t>
-      </w:r>
-    </w:p>
-    <w:p>
-      <w:pPr>
-        <w:pStyle w:val="ListParagraph"/>
-        <w:numPr>
-          <w:ilvl w:val="0"/>
-          <w:numId w:val="1"/>
-        </w:numPr>
-      </w:pPr>
-      <w:r>
-        <w:t>Kreiranje izvještaja</w:t>
-      </w:r>
-    </w:p>
-    <w:p>
-      <w:pPr>
-        <w:pStyle w:val="ListParagraph"/>
-        <w:numPr>
-          <w:ilvl w:val="0"/>
-          <w:numId w:val="1"/>
-        </w:numPr>
-      </w:pPr>
-      <w:r>
-        <w:t>Obavijest o manjku zaliha</w:t>
-      </w:r>
-    </w:p>
-    <w:p>
-      <w:pPr>
-        <w:pStyle w:val="ListParagraph"/>
-        <w:numPr>
-          <w:ilvl w:val="0"/>
-          <w:numId w:val="1"/>
-        </w:numPr>
-      </w:pPr>
-      <w:r>
         <w:t>Korištenje pomoći(„F1“)</w:t>
       </w:r>
     </w:p>
@@ -192,8 +161,6 @@
       <w:r>
         <w:t>POVEZANO</w:t>
       </w:r>
-      <w:bookmarkStart w:id="0" w:name="_GoBack"/>
-      <w:bookmarkEnd w:id="0"/>
     </w:p>
     <w:p/>
     <w:p>

</xml_diff>